<commit_message>
added python code to load pbf
</commit_message>
<xml_diff>
--- a/houdini/progress.docx
+++ b/houdini/progress.docx
@@ -18,7 +18,172 @@
         <w:rPr>
           <w:lang w:val="en-US"/>
         </w:rPr>
-        <w:t>Step 1: install pip to Houdini (laptop)</w:t>
+        <w:t>Step 1: install pip to Houdini</w:t>
+      </w:r>
+    </w:p>
+    <w:p>
+      <w:pPr>
+        <w:rPr>
+          <w:lang w:val="en-US"/>
+        </w:rPr>
+      </w:pPr>
+    </w:p>
+    <w:p>
+      <w:pPr>
+        <w:rPr>
+          <w:lang w:val="en-US"/>
+        </w:rPr>
+      </w:pPr>
+      <w:r>
+        <w:rPr>
+          <w:lang w:val="en-US"/>
+        </w:rPr>
+        <w:t>Download the file: get-pip.py from</w:t>
+      </w:r>
+    </w:p>
+    <w:p>
+      <w:pPr>
+        <w:rPr>
+          <w:lang w:val="en-US"/>
+        </w:rPr>
+      </w:pPr>
+      <w:hyperlink r:id="rId4" w:history="1">
+        <w:r>
+          <w:rPr>
+            <w:rStyle w:val="a3"/>
+            <w:rFonts w:hint="eastAsia"/>
+            <w:lang w:val="en-US"/>
+          </w:rPr>
+          <w:t>h</w:t>
+        </w:r>
+        <w:r>
+          <w:rPr>
+            <w:rStyle w:val="a3"/>
+            <w:lang w:val="en-US"/>
+          </w:rPr>
+          <w:t>ttps://bootstrap.pypa.io/get-pip.py</w:t>
+        </w:r>
+      </w:hyperlink>
+    </w:p>
+    <w:p>
+      <w:pPr>
+        <w:rPr>
+          <w:lang w:val="en-US"/>
+        </w:rPr>
+      </w:pPr>
+      <w:r>
+        <w:rPr>
+          <w:lang w:val="en-US"/>
+        </w:rPr>
+        <w:t>Put this file anywhere in your folder</w:t>
+      </w:r>
+    </w:p>
+    <w:p>
+      <w:pPr>
+        <w:rPr>
+          <w:lang w:val="en-US"/>
+        </w:rPr>
+      </w:pPr>
+    </w:p>
+    <w:p>
+      <w:pPr>
+        <w:rPr>
+          <w:lang w:val="en-US"/>
+        </w:rPr>
+      </w:pPr>
+      <w:r>
+        <w:rPr>
+          <w:rFonts w:hint="eastAsia"/>
+          <w:lang w:val="en-US"/>
+        </w:rPr>
+        <w:t>O</w:t>
+      </w:r>
+      <w:r>
+        <w:rPr>
+          <w:lang w:val="en-US"/>
+        </w:rPr>
+        <w:t>pen a shell window from Houdini</w:t>
+      </w:r>
+    </w:p>
+    <w:p>
+      <w:pPr>
+        <w:rPr>
+          <w:lang w:val="en-US"/>
+        </w:rPr>
+      </w:pPr>
+      <w:r>
+        <w:rPr>
+          <w:lang w:val="en-US"/>
+        </w:rPr>
+        <w:t>hython D:/EXAMPLE/get-pip.py</w:t>
+      </w:r>
+    </w:p>
+    <w:p>
+      <w:pPr>
+        <w:rPr>
+          <w:lang w:val="en-US"/>
+        </w:rPr>
+      </w:pPr>
+      <w:r>
+        <w:rPr>
+          <w:lang w:val="en-US"/>
+        </w:rPr>
+        <w:t xml:space="preserve">hython </w:t>
+      </w:r>
+      <w:r>
+        <w:rPr>
+          <w:lang w:val="en-US"/>
+        </w:rPr>
+        <w:t>D:</w:t>
+      </w:r>
+      <w:r>
+        <w:rPr>
+          <w:lang w:val="en-US"/>
+        </w:rPr>
+        <w:t>/</w:t>
+      </w:r>
+      <w:r>
+        <w:rPr>
+          <w:lang w:val="en-US"/>
+        </w:rPr>
+        <w:t>Personal_Projects</w:t>
+      </w:r>
+      <w:r>
+        <w:rPr>
+          <w:lang w:val="en-US"/>
+        </w:rPr>
+        <w:t>/</w:t>
+      </w:r>
+      <w:r>
+        <w:rPr>
+          <w:lang w:val="en-US"/>
+        </w:rPr>
+        <w:t>mock-map</w:t>
+      </w:r>
+      <w:r>
+        <w:rPr>
+          <w:lang w:val="en-US"/>
+        </w:rPr>
+        <w:t>/Houdini/</w:t>
+      </w:r>
+      <w:r>
+        <w:rPr>
+          <w:lang w:val="en-US"/>
+        </w:rPr>
+        <w:t>get-pip.py</w:t>
+      </w:r>
+    </w:p>
+    <w:p>
+      <w:pPr>
+        <w:rPr>
+          <w:lang w:val="en-US"/>
+        </w:rPr>
+      </w:pPr>
+      <w:r>
+        <w:rPr>
+          <w:lang w:val="en-US"/>
+        </w:rPr>
+        <w:t>To install pip for Houdini</w:t>
       </w:r>
     </w:p>
     <w:p>
@@ -44,15 +209,347 @@
         <w:rPr>
           <w:lang w:val="en-US"/>
         </w:rPr>
-        <w:t>Step 2: using pip to install vt2pbf on Houdini (laptop)</w:t>
-      </w:r>
-    </w:p>
-    <w:p>
-      <w:pPr>
-        <w:rPr>
-          <w:lang w:val="en-US"/>
-        </w:rPr>
-      </w:pPr>
+        <w:t>Step 2: using pip to install vt2pbf on Houdini</w:t>
+      </w:r>
+    </w:p>
+    <w:p>
+      <w:pPr>
+        <w:rPr>
+          <w:lang w:val="en-US"/>
+        </w:rPr>
+      </w:pPr>
+      <w:r>
+        <w:rPr>
+          <w:lang w:val="en-US"/>
+        </w:rPr>
+        <w:t>h</w:t>
+      </w:r>
+      <w:r>
+        <w:rPr>
+          <w:lang w:val="en-US"/>
+        </w:rPr>
+        <w:t>ython -m pip install vt2pbf</w:t>
+      </w:r>
+    </w:p>
+    <w:p>
+      <w:pPr>
+        <w:rPr>
+          <w:lang w:val="en-US"/>
+        </w:rPr>
+      </w:pPr>
+    </w:p>
+    <w:p>
+      <w:pPr>
+        <w:rPr>
+          <w:lang w:val="en-US"/>
+        </w:rPr>
+      </w:pPr>
+    </w:p>
+    <w:p>
+      <w:pPr>
+        <w:rPr>
+          <w:lang w:val="en-US"/>
+        </w:rPr>
+      </w:pPr>
+    </w:p>
+    <w:p>
+      <w:pPr>
+        <w:rPr>
+          <w:lang w:val="en-US"/>
+        </w:rPr>
+      </w:pPr>
+    </w:p>
+    <w:p>
+      <w:pPr>
+        <w:rPr>
+          <w:lang w:val="en-US"/>
+        </w:rPr>
+      </w:pPr>
+    </w:p>
+    <w:p>
+      <w:pPr>
+        <w:rPr>
+          <w:lang w:val="en-US"/>
+        </w:rPr>
+      </w:pPr>
+    </w:p>
+    <w:p>
+      <w:pPr>
+        <w:rPr>
+          <w:lang w:val="en-US"/>
+        </w:rPr>
+      </w:pPr>
+    </w:p>
+    <w:p>
+      <w:pPr>
+        <w:rPr>
+          <w:lang w:val="en-US"/>
+        </w:rPr>
+      </w:pPr>
+    </w:p>
+    <w:p>
+      <w:pPr>
+        <w:rPr>
+          <w:lang w:val="en-US"/>
+        </w:rPr>
+      </w:pPr>
+    </w:p>
+    <w:p>
+      <w:pPr>
+        <w:rPr>
+          <w:lang w:val="en-US"/>
+        </w:rPr>
+      </w:pPr>
+    </w:p>
+    <w:p>
+      <w:pPr>
+        <w:rPr>
+          <w:lang w:val="en-US"/>
+        </w:rPr>
+      </w:pPr>
+    </w:p>
+    <w:p>
+      <w:pPr>
+        <w:rPr>
+          <w:lang w:val="en-US"/>
+        </w:rPr>
+      </w:pPr>
+    </w:p>
+    <w:p>
+      <w:pPr>
+        <w:rPr>
+          <w:lang w:val="en-US"/>
+        </w:rPr>
+      </w:pPr>
+    </w:p>
+    <w:p>
+      <w:pPr>
+        <w:rPr>
+          <w:lang w:val="en-US"/>
+        </w:rPr>
+      </w:pPr>
+    </w:p>
+    <w:p>
+      <w:pPr>
+        <w:rPr>
+          <w:lang w:val="en-US"/>
+        </w:rPr>
+      </w:pPr>
+    </w:p>
+    <w:p>
+      <w:pPr>
+        <w:rPr>
+          <w:lang w:val="en-US"/>
+        </w:rPr>
+      </w:pPr>
+    </w:p>
+    <w:p>
+      <w:pPr>
+        <w:rPr>
+          <w:lang w:val="en-US"/>
+        </w:rPr>
+      </w:pPr>
+    </w:p>
+    <w:p>
+      <w:pPr>
+        <w:rPr>
+          <w:lang w:val="en-US"/>
+        </w:rPr>
+      </w:pPr>
+    </w:p>
+    <w:p>
+      <w:pPr>
+        <w:rPr>
+          <w:lang w:val="en-US"/>
+        </w:rPr>
+      </w:pPr>
+      <w:r>
+        <w:rPr>
+          <w:rFonts w:hint="eastAsia"/>
+          <w:lang w:val="en-US"/>
+        </w:rPr>
+        <w:lastRenderedPageBreak/>
+        <w:t>A</w:t>
+      </w:r>
+      <w:r>
+        <w:rPr>
+          <w:lang w:val="en-US"/>
+        </w:rPr>
+        <w:t>ble to read the binary string using the following code</w:t>
+      </w:r>
+    </w:p>
+    <w:p>
+      <w:pPr>
+        <w:rPr>
+          <w:rFonts w:hint="eastAsia"/>
+          <w:lang w:val="en-US"/>
+        </w:rPr>
+      </w:pPr>
+    </w:p>
+    <w:p>
+      <w:pPr>
+        <w:rPr>
+          <w:lang w:val="en-US"/>
+        </w:rPr>
+      </w:pPr>
+      <w:r>
+        <w:rPr>
+          <w:lang w:val="en-US"/>
+        </w:rPr>
+        <w:t>import os</w:t>
+      </w:r>
+    </w:p>
+    <w:p>
+      <w:pPr>
+        <w:rPr>
+          <w:lang w:val="en-US"/>
+        </w:rPr>
+      </w:pPr>
+      <w:r>
+        <w:rPr>
+          <w:lang w:val="en-US"/>
+        </w:rPr>
+        <w:t>from vt2pbf import vt2pbf</w:t>
+      </w:r>
+    </w:p>
+    <w:p>
+      <w:pPr>
+        <w:rPr>
+          <w:lang w:val="en-US"/>
+        </w:rPr>
+      </w:pPr>
+      <w:r>
+        <w:rPr>
+          <w:lang w:val="en-US"/>
+        </w:rPr>
+        <w:t>from vt2pbf import parse_from_string</w:t>
+      </w:r>
+    </w:p>
+    <w:p>
+      <w:pPr>
+        <w:rPr>
+          <w:lang w:val="en-US"/>
+        </w:rPr>
+      </w:pPr>
+    </w:p>
+    <w:p>
+      <w:pPr>
+        <w:rPr>
+          <w:lang w:val="en-US"/>
+        </w:rPr>
+      </w:pPr>
+      <w:r>
+        <w:rPr>
+          <w:lang w:val="en-US"/>
+        </w:rPr>
+        <w:t># Add code to modify contained geometries.</w:t>
+      </w:r>
+    </w:p>
+    <w:p>
+      <w:pPr>
+        <w:rPr>
+          <w:lang w:val="en-US"/>
+        </w:rPr>
+      </w:pPr>
+      <w:r>
+        <w:rPr>
+          <w:lang w:val="en-US"/>
+        </w:rPr>
+        <w:t># Use drop down menu to select examples.</w:t>
+      </w:r>
+    </w:p>
+    <w:p>
+      <w:pPr>
+        <w:rPr>
+          <w:lang w:val="en-US"/>
+        </w:rPr>
+      </w:pPr>
+    </w:p>
+    <w:p>
+      <w:pPr>
+        <w:rPr>
+          <w:lang w:val="en-US"/>
+        </w:rPr>
+      </w:pPr>
+      <w:r>
+        <w:rPr>
+          <w:lang w:val="en-US"/>
+        </w:rPr>
+        <w:t>file_path = 'D:/Personal_Projects/mock-map/houdini/pbf/8132.pbf'</w:t>
+      </w:r>
+    </w:p>
+    <w:p>
+      <w:pPr>
+        <w:rPr>
+          <w:lang w:val="en-US"/>
+        </w:rPr>
+      </w:pPr>
+    </w:p>
+    <w:p>
+      <w:pPr>
+        <w:rPr>
+          <w:lang w:val="en-US"/>
+        </w:rPr>
+      </w:pPr>
+      <w:r>
+        <w:rPr>
+          <w:lang w:val="en-US"/>
+        </w:rPr>
+        <w:t># Check if the file exists</w:t>
+      </w:r>
+    </w:p>
+    <w:p>
+      <w:pPr>
+        <w:rPr>
+          <w:lang w:val="en-US"/>
+        </w:rPr>
+      </w:pPr>
+      <w:r>
+        <w:rPr>
+          <w:lang w:val="en-US"/>
+        </w:rPr>
+        <w:t>if os.path.exists(file_path):</w:t>
+      </w:r>
+    </w:p>
+    <w:p>
+      <w:pPr>
+        <w:rPr>
+          <w:lang w:val="en-US"/>
+        </w:rPr>
+      </w:pPr>
+      <w:r>
+        <w:rPr>
+          <w:lang w:val="en-US"/>
+        </w:rPr>
+        <w:t xml:space="preserve">    with open(file_path, 'rb') as file:</w:t>
+      </w:r>
+    </w:p>
+    <w:p>
+      <w:pPr>
+        <w:rPr>
+          <w:lang w:val="en-US"/>
+        </w:rPr>
+      </w:pPr>
+      <w:r>
+        <w:rPr>
+          <w:lang w:val="en-US"/>
+        </w:rPr>
+        <w:t xml:space="preserve">        binary_content = file.read()</w:t>
+      </w:r>
+    </w:p>
+    <w:p>
+      <w:pPr>
+        <w:rPr>
+          <w:rFonts w:hint="eastAsia"/>
+          <w:lang w:val="en-US"/>
+        </w:rPr>
+      </w:pPr>
+      <w:r>
+        <w:rPr>
+          <w:lang w:val="en-US"/>
+        </w:rPr>
+        <w:t xml:space="preserve">        print(binary_content)</w:t>
+      </w:r>
     </w:p>
     <w:sectPr>
       <w:pgSz w:w="11906" w:h="16838"/>
@@ -492,6 +989,29 @@
     <w:semiHidden/>
     <w:unhideWhenUsed/>
   </w:style>
+  <w:style w:type="character" w:styleId="a3">
+    <w:name w:val="Hyperlink"/>
+    <w:basedOn w:val="a0"/>
+    <w:uiPriority w:val="99"/>
+    <w:unhideWhenUsed/>
+    <w:rsid w:val="00976CEF"/>
+    <w:rPr>
+      <w:color w:val="0563C1" w:themeColor="hyperlink"/>
+      <w:u w:val="single"/>
+    </w:rPr>
+  </w:style>
+  <w:style w:type="character" w:styleId="a4">
+    <w:name w:val="Unresolved Mention"/>
+    <w:basedOn w:val="a0"/>
+    <w:uiPriority w:val="99"/>
+    <w:semiHidden/>
+    <w:unhideWhenUsed/>
+    <w:rsid w:val="00976CEF"/>
+    <w:rPr>
+      <w:color w:val="605E5C"/>
+      <w:shd w:val="clear" w:color="auto" w:fill="E1DFDD"/>
+    </w:rPr>
+  </w:style>
 </w:styles>
 </file>
 

</xml_diff>

<commit_message>
check in some files
</commit_message>
<xml_diff>
--- a/houdini/progress.docx
+++ b/houdini/progress.docx
@@ -164,13 +164,7 @@
         <w:rPr>
           <w:lang w:val="en-US"/>
         </w:rPr>
-        <w:t>/Houdini/</w:t>
-      </w:r>
-      <w:r>
-        <w:rPr>
-          <w:lang w:val="en-US"/>
-        </w:rPr>
-        <w:t>get-pip.py</w:t>
+        <w:t>/Houdini/get-pip.py</w:t>
       </w:r>
     </w:p>
     <w:p>
@@ -237,6 +231,25 @@
           <w:lang w:val="en-US"/>
         </w:rPr>
       </w:pPr>
+      <w:r>
+        <w:rPr>
+          <w:lang w:val="en-US"/>
+        </w:rPr>
+        <w:t xml:space="preserve">hython -m pip install </w:t>
+      </w:r>
+      <w:r>
+        <w:rPr>
+          <w:lang w:val="en-US"/>
+        </w:rPr>
+        <w:t>mapbox-vector-tile</w:t>
+      </w:r>
+    </w:p>
+    <w:p>
+      <w:pPr>
+        <w:rPr>
+          <w:lang w:val="en-US"/>
+        </w:rPr>
+      </w:pPr>
     </w:p>
     <w:p>
       <w:pPr>
@@ -368,7 +381,6 @@
           <w:rFonts w:hint="eastAsia"/>
           <w:lang w:val="en-US"/>
         </w:rPr>
-        <w:lastRenderedPageBreak/>
         <w:t>A</w:t>
       </w:r>
       <w:r>
@@ -381,7 +393,6 @@
     <w:p>
       <w:pPr>
         <w:rPr>
-          <w:rFonts w:hint="eastAsia"/>
           <w:lang w:val="en-US"/>
         </w:rPr>
       </w:pPr>
@@ -540,7 +551,6 @@
     <w:p>
       <w:pPr>
         <w:rPr>
-          <w:rFonts w:hint="eastAsia"/>
           <w:lang w:val="en-US"/>
         </w:rPr>
       </w:pPr>

</xml_diff>